<commit_message>
Expand technical documentation with architecture and logic details
</commit_message>
<xml_diff>
--- a/DOCUMENTACION_TECNICA.docx
+++ b/DOCUMENTACION_TECNICA.docx
@@ -7,7 +7,7 @@
         <w:pStyle w:val="Title"/>
       </w:pPr>
       <w:r>
-        <w:t>Documentación Técnica: Proyecto FrasCL</w:t>
+        <w:t>Documentación Técnica: Sistema de Automatización FrasCL</w:t>
       </w:r>
     </w:p>
     <w:p>
@@ -15,17 +15,52 @@
         <w:pStyle w:val="Heading1"/>
       </w:pPr>
       <w:r>
-        <w:t>Tecnologías y Dependencias</w:t>
+        <w:t>1. Arquitectura del Sistema</w:t>
       </w:r>
     </w:p>
     <w:p>
       <w:r>
-        <w:t>- Lenguaje: Python 3.12+</w:t>
+        <w:t>El sistema sigue un flujo de procesamiento por lotes lineal:</w:t>
       </w:r>
     </w:p>
     <w:p>
+      <w:pPr>
+        <w:pStyle w:val="ListNumber"/>
+      </w:pPr>
       <w:r>
-        <w:t>- Librerías: pandas, openpyxl, reportlab, python-docx.</w:t>
+        <w:t>1. Entrada: Lectura de archivo Excel (.xlsx) mediante pandas.</w:t>
+      </w:r>
+    </w:p>
+    <w:p>
+      <w:pPr>
+        <w:pStyle w:val="ListNumber"/>
+      </w:pPr>
+      <w:r>
+        <w:t>2. Transformación: Limpieza de datos (normalización de moneda, fechas y tipos numéricos).</w:t>
+      </w:r>
+    </w:p>
+    <w:p>
+      <w:pPr>
+        <w:pStyle w:val="ListNumber"/>
+      </w:pPr>
+      <w:r>
+        <w:t>3. Agrupación: Segmentación de datos por el campo CLIENTE.</w:t>
+      </w:r>
+    </w:p>
+    <w:p>
+      <w:pPr>
+        <w:pStyle w:val="ListNumber"/>
+      </w:pPr>
+      <w:r>
+        <w:t>4. Generación: Creación de documentos PDF mediante el motor ReportLab.</w:t>
+      </w:r>
+    </w:p>
+    <w:p>
+      <w:pPr>
+        <w:pStyle w:val="ListNumber"/>
+      </w:pPr>
+      <w:r>
+        <w:t>5. Persistencia: Almacenamiento organizado en carpetas locales y/o de red.</w:t>
       </w:r>
     </w:p>
     <w:p>
@@ -33,22 +68,71 @@
         <w:pStyle w:val="Heading1"/>
       </w:pPr>
       <w:r>
-        <w:t>Estructura del Proyecto</w:t>
+        <w:t>2. Detalles de Implementación (generar_facturas.py)</w:t>
+      </w:r>
+    </w:p>
+    <w:p>
+      <w:pPr>
+        <w:pStyle w:val="Heading2"/>
+      </w:pPr>
+      <w:r>
+        <w:t>2.1 Procesamiento de Moneda (clean_currency)</w:t>
       </w:r>
     </w:p>
     <w:p>
       <w:r>
-        <w:t>- generar_facturas.py: Script principal.</w:t>
+        <w:t>Se implementó una lógica de normalización de strings para manejar importes con € y formatos europeos:</w:t>
       </w:r>
     </w:p>
     <w:p>
       <w:r>
-        <w:t>- INICIAR_AUTOMATIZACION.bat: Lanzador para usuarios.</w:t>
+        <w:t>- Elimina símbolos y espacios.</w:t>
       </w:r>
     </w:p>
     <w:p>
       <w:r>
-        <w:t>- Facturas_Generadas/: Carpeta de salida.</w:t>
+        <w:t>- Normaliza separadores de miles y decimales.</w:t>
+      </w:r>
+    </w:p>
+    <w:p>
+      <w:r>
+        <w:t>- Gestiona valores nulos devolviendo 0.0.</w:t>
+      </w:r>
+    </w:p>
+    <w:p>
+      <w:pPr>
+        <w:pStyle w:val="Heading2"/>
+      </w:pPr>
+      <w:r>
+        <w:t>2.2 Gestión de Fechas</w:t>
+      </w:r>
+    </w:p>
+    <w:p>
+      <w:r>
+        <w:t>Resuelve inconsistencias de formato (puntos vs barras) estandarizando a DD/MM/YYYY.</w:t>
+      </w:r>
+    </w:p>
+    <w:p>
+      <w:pPr>
+        <w:pStyle w:val="Heading2"/>
+      </w:pPr>
+      <w:r>
+        <w:t>2.3 Generación de PDF y Layout</w:t>
+      </w:r>
+    </w:p>
+    <w:p>
+      <w:r>
+        <w:t>- Orientación Landscape (A4).</w:t>
+      </w:r>
+    </w:p>
+    <w:p>
+      <w:r>
+        <w:t>- Word Wrap: Salto de línea automático para textos largos.</w:t>
+      </w:r>
+    </w:p>
+    <w:p>
+      <w:r>
+        <w:t>- Anchos Fijos: Garantizan integridad visual en la impresión.</w:t>
       </w:r>
     </w:p>
     <w:p>
@@ -56,12 +140,25 @@
         <w:pStyle w:val="Heading1"/>
       </w:pPr>
       <w:r>
-        <w:t>Lógica de Procesamiento</w:t>
+        <w:t>3. Lanzador Automatizado (.bat)</w:t>
       </w:r>
     </w:p>
     <w:p>
       <w:r>
-        <w:t>El sistema limpia importes (moneda española), maneja fechas con puntos o barras, y utiliza ReportLab con Word Wrap para generar los PDFs en formato horizontal.</w:t>
+        <w:t>Incluye soporte para rutas UNC (red) y auto-instalación de librerías.</w:t>
+      </w:r>
+    </w:p>
+    <w:p>
+      <w:pPr>
+        <w:pStyle w:val="Heading1"/>
+      </w:pPr>
+      <w:r>
+        <w:t>4. Mantenimiento</w:t>
+      </w:r>
+    </w:p>
+    <w:p>
+      <w:r>
+        <w:t>Para actualizar el programa con nuevos datos, simplemente reemplace el archivo Excel manteniendo las palabras clave en los encabezados.</w:t>
       </w:r>
     </w:p>
     <w:sectPr>

</xml_diff>